<commit_message>
feat: continue processing tables
</commit_message>
<xml_diff>
--- a/data/inputs/lesson_1.docx
+++ b/data/inputs/lesson_1.docx
@@ -10,6 +10,10 @@
     <w:p>
       <w:pPr>
         <w:pStyle w:val="1"/>
+        <w:rPr>
+          <w:rFonts w:hint="cs"/>
+          <w:rtl/>
+        </w:rPr>
       </w:pPr>
       <w:r>
         <w:rPr>
@@ -36,6 +40,227 @@
         <w:t>.</w:t>
       </w:r>
     </w:p>
+    <w:tbl>
+      <w:tblPr>
+        <w:tblStyle w:val="ae"/>
+        <w:bidiVisual/>
+        <w:tblW w:w="0" w:type="auto"/>
+        <w:tblLook w:val="04A0" w:firstRow="1" w:lastRow="0" w:firstColumn="1" w:lastColumn="0" w:noHBand="0" w:noVBand="1"/>
+      </w:tblPr>
+      <w:tblGrid>
+        <w:gridCol w:w="1659"/>
+        <w:gridCol w:w="1659"/>
+        <w:gridCol w:w="1659"/>
+        <w:gridCol w:w="1659"/>
+        <w:gridCol w:w="1660"/>
+      </w:tblGrid>
+      <w:tr>
+        <w:tc>
+          <w:tcPr>
+            <w:tcW w:w="1659" w:type="dxa"/>
+          </w:tcPr>
+          <w:p>
+            <w:pPr>
+              <w:jc w:val="both"/>
+              <w:rPr>
+                <w:rtl/>
+              </w:rPr>
+            </w:pPr>
+            <w:r>
+              <w:rPr>
+                <w:rFonts w:hint="cs"/>
+                <w:rtl/>
+              </w:rPr>
+              <w:t>שם:</w:t>
+            </w:r>
+          </w:p>
+        </w:tc>
+        <w:tc>
+          <w:tcPr>
+            <w:tcW w:w="1659" w:type="dxa"/>
+          </w:tcPr>
+          <w:p>
+            <w:pPr>
+              <w:jc w:val="both"/>
+              <w:rPr>
+                <w:rtl/>
+              </w:rPr>
+            </w:pPr>
+            <w:r>
+              <w:rPr>
+                <w:rFonts w:hint="cs"/>
+                <w:rtl/>
+              </w:rPr>
+              <w:t xml:space="preserve">משפחה </w:t>
+            </w:r>
+          </w:p>
+        </w:tc>
+        <w:tc>
+          <w:tcPr>
+            <w:tcW w:w="1659" w:type="dxa"/>
+          </w:tcPr>
+          <w:p>
+            <w:pPr>
+              <w:jc w:val="both"/>
+              <w:rPr>
+                <w:rtl/>
+              </w:rPr>
+            </w:pPr>
+            <w:r>
+              <w:rPr>
+                <w:rFonts w:hint="cs"/>
+                <w:rtl/>
+              </w:rPr>
+              <w:t xml:space="preserve">גיל </w:t>
+            </w:r>
+          </w:p>
+        </w:tc>
+        <w:tc>
+          <w:tcPr>
+            <w:tcW w:w="1659" w:type="dxa"/>
+          </w:tcPr>
+          <w:p>
+            <w:pPr>
+              <w:jc w:val="both"/>
+              <w:rPr>
+                <w:rtl/>
+              </w:rPr>
+            </w:pPr>
+            <w:r>
+              <w:rPr>
+                <w:rFonts w:hint="cs"/>
+                <w:rtl/>
+              </w:rPr>
+              <w:t xml:space="preserve">מקצוע </w:t>
+            </w:r>
+          </w:p>
+        </w:tc>
+        <w:tc>
+          <w:tcPr>
+            <w:tcW w:w="1660" w:type="dxa"/>
+          </w:tcPr>
+          <w:p>
+            <w:pPr>
+              <w:jc w:val="both"/>
+              <w:rPr>
+                <w:rtl/>
+              </w:rPr>
+            </w:pPr>
+            <w:r>
+              <w:rPr>
+                <w:rFonts w:hint="cs"/>
+                <w:rtl/>
+              </w:rPr>
+              <w:t>מקום עבודה</w:t>
+            </w:r>
+          </w:p>
+        </w:tc>
+      </w:tr>
+      <w:tr>
+        <w:tc>
+          <w:tcPr>
+            <w:tcW w:w="1659" w:type="dxa"/>
+          </w:tcPr>
+          <w:p>
+            <w:pPr>
+              <w:jc w:val="both"/>
+              <w:rPr>
+                <w:rtl/>
+              </w:rPr>
+            </w:pPr>
+            <w:r>
+              <w:rPr>
+                <w:rFonts w:hint="cs"/>
+                <w:rtl/>
+              </w:rPr>
+              <w:t xml:space="preserve">ישראל </w:t>
+            </w:r>
+          </w:p>
+        </w:tc>
+        <w:tc>
+          <w:tcPr>
+            <w:tcW w:w="1659" w:type="dxa"/>
+          </w:tcPr>
+          <w:p>
+            <w:pPr>
+              <w:jc w:val="both"/>
+              <w:rPr>
+                <w:rtl/>
+              </w:rPr>
+            </w:pPr>
+            <w:r>
+              <w:rPr>
+                <w:rFonts w:hint="cs"/>
+                <w:rtl/>
+              </w:rPr>
+              <w:t>ישראלי</w:t>
+            </w:r>
+          </w:p>
+        </w:tc>
+        <w:tc>
+          <w:tcPr>
+            <w:tcW w:w="1659" w:type="dxa"/>
+          </w:tcPr>
+          <w:p>
+            <w:pPr>
+              <w:jc w:val="both"/>
+              <w:rPr>
+                <w:rtl/>
+              </w:rPr>
+            </w:pPr>
+            <w:r>
+              <w:rPr>
+                <w:rFonts w:hint="cs"/>
+                <w:rtl/>
+              </w:rPr>
+              <w:t>20</w:t>
+            </w:r>
+          </w:p>
+        </w:tc>
+        <w:tc>
+          <w:tcPr>
+            <w:tcW w:w="1659" w:type="dxa"/>
+          </w:tcPr>
+          <w:p>
+            <w:pPr>
+              <w:jc w:val="both"/>
+              <w:rPr>
+                <w:rtl/>
+              </w:rPr>
+            </w:pPr>
+            <w:proofErr w:type="spellStart"/>
+            <w:r>
+              <w:rPr>
+                <w:rFonts w:hint="cs"/>
+                <w:rtl/>
+              </w:rPr>
+              <w:t>מדמ״ח</w:t>
+            </w:r>
+            <w:proofErr w:type="spellEnd"/>
+          </w:p>
+        </w:tc>
+        <w:tc>
+          <w:tcPr>
+            <w:tcW w:w="1660" w:type="dxa"/>
+          </w:tcPr>
+          <w:p>
+            <w:pPr>
+              <w:jc w:val="both"/>
+              <w:rPr>
+                <w:rtl/>
+              </w:rPr>
+            </w:pPr>
+            <w:r>
+              <w:rPr>
+                <w:rFonts w:hint="cs"/>
+                <w:rtl/>
+              </w:rPr>
+              <w:t>בטא</w:t>
+            </w:r>
+          </w:p>
+        </w:tc>
+      </w:tr>
+    </w:tbl>
     <w:p>
       <w:pPr>
         <w:jc w:val="both"/>
@@ -75,15 +300,214 @@
     <w:p>
       <w:pPr>
         <w:pStyle w:val="2"/>
-      </w:pPr>
-      <w:r>
         <w:rPr>
-          <w:rFonts w:hint="cs"/>
           <w:rtl/>
         </w:rPr>
-        <w:t>מתי משתמשים?</w:t>
-      </w:r>
+      </w:pPr>
     </w:p>
+    <w:tbl>
+      <w:tblPr>
+        <w:tblStyle w:val="ae"/>
+        <w:bidiVisual/>
+        <w:tblW w:w="0" w:type="auto"/>
+        <w:tblLook w:val="04A0" w:firstRow="1" w:lastRow="0" w:firstColumn="1" w:lastColumn="0" w:noHBand="0" w:noVBand="1"/>
+      </w:tblPr>
+      <w:tblGrid>
+        <w:gridCol w:w="2074"/>
+        <w:gridCol w:w="2074"/>
+        <w:gridCol w:w="2074"/>
+        <w:gridCol w:w="2074"/>
+      </w:tblGrid>
+      <w:tr>
+        <w:tc>
+          <w:tcPr>
+            <w:tcW w:w="2074" w:type="dxa"/>
+          </w:tcPr>
+          <w:p>
+            <w:pPr>
+              <w:bidi w:val="0"/>
+            </w:pPr>
+            <w:proofErr w:type="spellStart"/>
+            <w:r>
+              <w:t>User_id</w:t>
+            </w:r>
+            <w:proofErr w:type="spellEnd"/>
+          </w:p>
+        </w:tc>
+        <w:tc>
+          <w:tcPr>
+            <w:tcW w:w="2074" w:type="dxa"/>
+          </w:tcPr>
+          <w:p>
+            <w:pPr>
+              <w:rPr>
+                <w:rtl/>
+              </w:rPr>
+            </w:pPr>
+            <w:proofErr w:type="spellStart"/>
+            <w:r>
+              <w:t>User_name</w:t>
+            </w:r>
+            <w:proofErr w:type="spellEnd"/>
+          </w:p>
+        </w:tc>
+        <w:tc>
+          <w:tcPr>
+            <w:tcW w:w="2074" w:type="dxa"/>
+          </w:tcPr>
+          <w:p>
+            <w:pPr>
+              <w:rPr>
+                <w:rtl/>
+              </w:rPr>
+            </w:pPr>
+            <w:r>
+              <w:t>age</w:t>
+            </w:r>
+          </w:p>
+        </w:tc>
+        <w:tc>
+          <w:tcPr>
+            <w:tcW w:w="2074" w:type="dxa"/>
+          </w:tcPr>
+          <w:p>
+            <w:pPr>
+              <w:rPr>
+                <w:rtl/>
+              </w:rPr>
+            </w:pPr>
+            <w:r>
+              <w:t>Gmail</w:t>
+            </w:r>
+          </w:p>
+        </w:tc>
+      </w:tr>
+      <w:tr>
+        <w:tc>
+          <w:tcPr>
+            <w:tcW w:w="2074" w:type="dxa"/>
+          </w:tcPr>
+          <w:p>
+            <w:pPr>
+              <w:rPr>
+                <w:rtl/>
+              </w:rPr>
+            </w:pPr>
+            <w:r>
+              <w:t>12345</w:t>
+            </w:r>
+          </w:p>
+        </w:tc>
+        <w:tc>
+          <w:tcPr>
+            <w:tcW w:w="2074" w:type="dxa"/>
+          </w:tcPr>
+          <w:p>
+            <w:pPr>
+              <w:rPr>
+                <w:rtl/>
+              </w:rPr>
+            </w:pPr>
+            <w:r>
+              <w:t>Tamar</w:t>
+            </w:r>
+          </w:p>
+        </w:tc>
+        <w:tc>
+          <w:tcPr>
+            <w:tcW w:w="2074" w:type="dxa"/>
+          </w:tcPr>
+          <w:p>
+            <w:pPr>
+              <w:rPr>
+                <w:rtl/>
+              </w:rPr>
+            </w:pPr>
+            <w:r>
+              <w:t>20</w:t>
+            </w:r>
+          </w:p>
+        </w:tc>
+        <w:tc>
+          <w:tcPr>
+            <w:tcW w:w="2074" w:type="dxa"/>
+          </w:tcPr>
+          <w:p>
+            <w:pPr>
+              <w:rPr>
+                <w:rtl/>
+              </w:rPr>
+            </w:pPr>
+            <w:r>
+              <w:t>ryuurr@amil.com</w:t>
+            </w:r>
+          </w:p>
+        </w:tc>
+      </w:tr>
+      <w:tr>
+        <w:tc>
+          <w:tcPr>
+            <w:tcW w:w="2074" w:type="dxa"/>
+          </w:tcPr>
+          <w:p>
+            <w:pPr>
+              <w:rPr>
+                <w:rtl/>
+              </w:rPr>
+            </w:pPr>
+            <w:r>
+              <w:t>67891</w:t>
+            </w:r>
+          </w:p>
+        </w:tc>
+        <w:tc>
+          <w:tcPr>
+            <w:tcW w:w="2074" w:type="dxa"/>
+          </w:tcPr>
+          <w:p>
+            <w:pPr>
+              <w:rPr>
+                <w:rtl/>
+              </w:rPr>
+            </w:pPr>
+            <w:r>
+              <w:t>Avi</w:t>
+            </w:r>
+          </w:p>
+        </w:tc>
+        <w:tc>
+          <w:tcPr>
+            <w:tcW w:w="2074" w:type="dxa"/>
+          </w:tcPr>
+          <w:p>
+            <w:pPr>
+              <w:rPr>
+                <w:rtl/>
+              </w:rPr>
+            </w:pPr>
+            <w:r>
+              <w:t>25</w:t>
+            </w:r>
+          </w:p>
+        </w:tc>
+        <w:tc>
+          <w:tcPr>
+            <w:tcW w:w="2074" w:type="dxa"/>
+          </w:tcPr>
+          <w:p>
+            <w:pPr>
+              <w:rPr>
+                <w:rtl/>
+              </w:rPr>
+            </w:pPr>
+            <w:r>
+              <w:t>hgf@gmail.com</w:t>
+            </w:r>
+          </w:p>
+        </w:tc>
+      </w:tr>
+    </w:tbl>
+    <w:p/>
     <w:p>
       <w:pPr>
         <w:jc w:val="both"/>
@@ -1095,6 +1519,25 @@
       <w:spacing w:val="5"/>
     </w:rPr>
   </w:style>
+  <w:style w:type="table" w:styleId="ae">
+    <w:name w:val="Table Grid"/>
+    <w:basedOn w:val="a1"/>
+    <w:uiPriority w:val="39"/>
+    <w:rsid w:val="00B03EEA"/>
+    <w:pPr>
+      <w:spacing w:after="0" w:line="240" w:lineRule="auto"/>
+    </w:pPr>
+    <w:tblPr>
+      <w:tblBorders>
+        <w:top w:val="single" w:sz="4" w:space="0" w:color="auto"/>
+        <w:left w:val="single" w:sz="4" w:space="0" w:color="auto"/>
+        <w:bottom w:val="single" w:sz="4" w:space="0" w:color="auto"/>
+        <w:right w:val="single" w:sz="4" w:space="0" w:color="auto"/>
+        <w:insideH w:val="single" w:sz="4" w:space="0" w:color="auto"/>
+        <w:insideV w:val="single" w:sz="4" w:space="0" w:color="auto"/>
+      </w:tblBorders>
+    </w:tblPr>
+  </w:style>
 </w:styles>
 </file>
 

</xml_diff>